<commit_message>
docs(Board): añadido link dashboard y documento S4 y actualizado grupal
</commit_message>
<xml_diff>
--- a/reports/D03/Group/00 - Requirements - Group.docx
+++ b/reports/D03/Group/00 - Requirements - Group.docx
@@ -3557,7 +3557,13 @@
         </w:sdtPr>
         <w:sdtContent>
           <w:r>
-            <w:t xml:space="preserve">    </w:t>
+            <w:t xml:space="preserve"> </w:t>
+          </w:r>
+          <w:r>
+            <w:t>X</w:t>
+          </w:r>
+          <w:r>
+            <w:t xml:space="preserve">  </w:t>
           </w:r>
         </w:sdtContent>
       </w:sdt>
@@ -3631,7 +3637,13 @@
         </w:sdtPr>
         <w:sdtContent>
           <w:r>
-            <w:t xml:space="preserve">    </w:t>
+            <w:t xml:space="preserve"> </w:t>
+          </w:r>
+          <w:r>
+            <w:t>X</w:t>
+          </w:r>
+          <w:r>
+            <w:t xml:space="preserve">  </w:t>
           </w:r>
         </w:sdtContent>
       </w:sdt>
@@ -3726,7 +3738,13 @@
         </w:sdtPr>
         <w:sdtContent>
           <w:r>
-            <w:t xml:space="preserve">    </w:t>
+            <w:t xml:space="preserve"> </w:t>
+          </w:r>
+          <w:r>
+            <w:t>X</w:t>
+          </w:r>
+          <w:r>
+            <w:t xml:space="preserve">  </w:t>
           </w:r>
         </w:sdtContent>
       </w:sdt>
@@ -11076,7 +11094,9 @@
     <w:rsid w:val="006F209A"/>
     <w:rsid w:val="0070150A"/>
     <w:rsid w:val="00765401"/>
+    <w:rsid w:val="007864BF"/>
     <w:rsid w:val="00790E22"/>
+    <w:rsid w:val="007C77D8"/>
     <w:rsid w:val="00802250"/>
     <w:rsid w:val="0082287A"/>
     <w:rsid w:val="008B1087"/>

</xml_diff>